<commit_message>
Adding template Final_Revised_Template_v2.docx revising doc_from_template.py
</commit_message>
<xml_diff>
--- a/Templates/Final_Revised_Template.docx
+++ b/Templates/Final_Revised_Template.docx
@@ -40,7 +40,7 @@
         <w:pBdr>
           <w:bottom w:val="single" w:sz="4" w:space="1" w:color="auto"/>
         </w:pBdr>
-        <w:spacing w:after="240"/>
+        <w:spacing w:before="120" w:after="120" w:line="360" w:lineRule="auto"/>
         <w:rPr>
           <w:i/>
           <w:iCs/>
@@ -66,7 +66,7 @@
           <w:ilvl w:val="0"/>
           <w:numId w:val="12"/>
         </w:numPr>
-        <w:spacing w:before="120" w:after="120"/>
+        <w:spacing w:before="120" w:after="120" w:line="360" w:lineRule="auto"/>
       </w:pPr>
       <w:proofErr w:type="gramStart"/>
       <w:r>
@@ -119,7 +119,7 @@
           <w:ilvl w:val="0"/>
           <w:numId w:val="12"/>
         </w:numPr>
-        <w:spacing w:before="120" w:after="120"/>
+        <w:spacing w:before="120" w:after="120" w:line="360" w:lineRule="auto"/>
         <w:rPr>
           <w:lang w:val="en-IL"/>
         </w:rPr>
@@ -161,7 +161,7 @@
           <w:ilvl w:val="0"/>
           <w:numId w:val="12"/>
         </w:numPr>
-        <w:spacing w:before="120" w:after="120"/>
+        <w:spacing w:before="120" w:after="120" w:line="360" w:lineRule="auto"/>
       </w:pPr>
       <w:r>
         <w:t xml:space="preserve">GitHub: </w:t>
@@ -206,7 +206,7 @@
       <w:pPr>
         <w:pStyle w:val="Heading1"/>
         <w:shd w:val="clear" w:color="auto" w:fill="D9D9D9" w:themeFill="background1" w:themeFillShade="D9"/>
-        <w:spacing w:beforeLines="240" w:before="576" w:afterLines="120" w:after="288" w:line="360" w:lineRule="auto"/>
+        <w:spacing w:before="120" w:after="120" w:line="360" w:lineRule="auto"/>
         <w:jc w:val="center"/>
         <w:rPr>
           <w:rFonts w:asciiTheme="minorHAnsi" w:eastAsiaTheme="minorEastAsia" w:hAnsiTheme="minorHAnsi" w:cstheme="minorBidi"/>
@@ -474,180 +474,6 @@
         </w:pBdr>
         <w:spacing w:before="120" w:after="120" w:line="360" w:lineRule="auto"/>
         <w:rPr>
-          <w:i/>
-          <w:iCs/>
-          <w:color w:val="003399"/>
-          <w:sz w:val="32"/>
-          <w:szCs w:val="32"/>
-        </w:rPr>
-      </w:pPr>
-      <w:r>
-        <w:rPr>
-          <w:i/>
-          <w:iCs/>
-          <w:color w:val="003399"/>
-          <w:sz w:val="32"/>
-          <w:szCs w:val="32"/>
-        </w:rPr>
-        <w:t>Education</w:t>
-      </w:r>
-    </w:p>
-    <w:p>
-      <w:pPr>
-        <w:pStyle w:val="Heading1"/>
-        <w:spacing w:before="120" w:after="120" w:line="360" w:lineRule="auto"/>
-      </w:pPr>
-      <w:r>
-        <w:rPr>
-          <w:color w:val="000000"/>
-        </w:rPr>
-        <w:t xml:space="preserve"> {% for </w:t>
-      </w:r>
-      <w:proofErr w:type="spellStart"/>
-      <w:r>
-        <w:rPr>
-          <w:color w:val="000000"/>
-        </w:rPr>
-        <w:t>edu</w:t>
-      </w:r>
-      <w:proofErr w:type="spellEnd"/>
-      <w:r>
-        <w:rPr>
-          <w:color w:val="000000"/>
-        </w:rPr>
-        <w:t xml:space="preserve"> in Education %}</w:t>
-      </w:r>
-    </w:p>
-    <w:p>
-      <w:pPr>
-        <w:pStyle w:val="ListParagraph"/>
-        <w:numPr>
-          <w:ilvl w:val="0"/>
-          <w:numId w:val="10"/>
-        </w:numPr>
-        <w:spacing w:before="120" w:after="120" w:line="360" w:lineRule="auto"/>
-      </w:pPr>
-      <w:r>
-        <w:rPr>
-          <w:b/>
-          <w:bCs/>
-          <w:sz w:val="24"/>
-          <w:szCs w:val="24"/>
-        </w:rPr>
-        <w:t>{{</w:t>
-      </w:r>
-      <w:proofErr w:type="spellStart"/>
-      <w:proofErr w:type="gramStart"/>
-      <w:r>
-        <w:rPr>
-          <w:b/>
-          <w:bCs/>
-          <w:sz w:val="24"/>
-          <w:szCs w:val="24"/>
-        </w:rPr>
-        <w:t>edu.Degree</w:t>
-      </w:r>
-      <w:proofErr w:type="spellEnd"/>
-      <w:proofErr w:type="gramEnd"/>
-      <w:r>
-        <w:rPr>
-          <w:b/>
-          <w:bCs/>
-          <w:sz w:val="24"/>
-          <w:szCs w:val="24"/>
-        </w:rPr>
-        <w:t>}}</w:t>
-      </w:r>
-      <w:r>
-        <w:t xml:space="preserve"> | {{</w:t>
-      </w:r>
-      <w:proofErr w:type="spellStart"/>
-      <w:r>
-        <w:t>edu</w:t>
-      </w:r>
-      <w:proofErr w:type="spellEnd"/>
-      <w:r>
-        <w:t>.</w:t>
-      </w:r>
-      <w:r>
-        <w:t xml:space="preserve"> Institution</w:t>
-      </w:r>
-      <w:r>
-        <w:t>}}</w:t>
-      </w:r>
-      <w:r>
-        <w:t xml:space="preserve"> | </w:t>
-      </w:r>
-      <w:r>
-        <w:t>{</w:t>
-      </w:r>
-      <w:r>
-        <w:t>{</w:t>
-      </w:r>
-      <w:proofErr w:type="spellStart"/>
-      <w:proofErr w:type="gramStart"/>
-      <w:r>
-        <w:t>edu.</w:t>
-      </w:r>
-      <w:r>
-        <w:t>Year</w:t>
-      </w:r>
-      <w:proofErr w:type="spellEnd"/>
-      <w:proofErr w:type="gramEnd"/>
-      <w:r>
-        <w:t>}</w:t>
-      </w:r>
-      <w:r>
-        <w:t xml:space="preserve">} </w:t>
-      </w:r>
-      <w:r>
-        <w:t xml:space="preserve">{% if </w:t>
-      </w:r>
-      <w:proofErr w:type="spellStart"/>
-      <w:r>
-        <w:t>edu.Thesis</w:t>
-      </w:r>
-      <w:proofErr w:type="spellEnd"/>
-      <w:r>
-        <w:t xml:space="preserve"> %} </w:t>
-      </w:r>
-      <w:r>
-        <w:t>| {{</w:t>
-      </w:r>
-      <w:proofErr w:type="spellStart"/>
-      <w:r>
-        <w:t>edu.Thesis</w:t>
-      </w:r>
-      <w:proofErr w:type="spellEnd"/>
-      <w:r>
-        <w:t>}}</w:t>
-      </w:r>
-      <w:r>
-        <w:t xml:space="preserve"> </w:t>
-      </w:r>
-      <w:r>
-        <w:t>{% endif %}</w:t>
-      </w:r>
-      <w:r>
-        <w:t xml:space="preserve"> {% </w:t>
-      </w:r>
-      <w:proofErr w:type="spellStart"/>
-      <w:r>
-        <w:t>endfor</w:t>
-      </w:r>
-      <w:proofErr w:type="spellEnd"/>
-      <w:r>
-        <w:t xml:space="preserve"> %}</w:t>
-      </w:r>
-    </w:p>
-    <w:p>
-      <w:pPr>
-        <w:pStyle w:val="Heading1"/>
-        <w:pBdr>
-          <w:bottom w:val="single" w:sz="4" w:space="1" w:color="auto"/>
-        </w:pBdr>
-        <w:spacing w:before="120" w:after="120" w:line="360" w:lineRule="auto"/>
-        <w:rPr>
           <w:color w:val="000000"/>
         </w:rPr>
       </w:pPr>
@@ -734,17 +560,11 @@
           <w:numId w:val="10"/>
         </w:numPr>
         <w:spacing w:before="120" w:after="120" w:line="360" w:lineRule="auto"/>
-        <w:rPr>
-          <w:sz w:val="28"/>
-          <w:szCs w:val="28"/>
-        </w:rPr>
       </w:pPr>
       <w:r>
         <w:rPr>
           <w:b/>
           <w:bCs/>
-          <w:sz w:val="24"/>
-          <w:szCs w:val="24"/>
         </w:rPr>
         <w:t>{{</w:t>
       </w:r>
@@ -763,8 +583,6 @@
         <w:rPr>
           <w:b/>
           <w:bCs/>
-          <w:sz w:val="24"/>
-          <w:szCs w:val="24"/>
         </w:rPr>
         <w:t>}}</w:t>
       </w:r>
@@ -857,8 +675,7 @@
         <w:pStyle w:val="Heading1"/>
         <w:spacing w:before="120" w:after="120" w:line="360" w:lineRule="auto"/>
         <w:rPr>
-          <w:rFonts w:hint="cs"/>
-          <w:rtl/>
+          <w:color w:val="000000"/>
           <w:lang w:bidi="he-IL"/>
         </w:rPr>
       </w:pPr>
@@ -900,6 +717,168 @@
           <w:sz w:val="24"/>
           <w:szCs w:val="24"/>
         </w:rPr>
+        <w:t>{{project.</w:t>
+      </w:r>
+      <w:r>
+        <w:t xml:space="preserve"> </w:t>
+      </w:r>
+      <w:r>
+        <w:rPr>
+          <w:b/>
+          <w:bCs/>
+          <w:sz w:val="24"/>
+          <w:szCs w:val="24"/>
+        </w:rPr>
+        <w:t>Title</w:t>
+      </w:r>
+      <w:r>
+        <w:rPr>
+          <w:b/>
+          <w:bCs/>
+          <w:sz w:val="24"/>
+          <w:szCs w:val="24"/>
+        </w:rPr>
+        <w:t>}</w:t>
+      </w:r>
+      <w:proofErr w:type="gramStart"/>
+      <w:r>
+        <w:rPr>
+          <w:b/>
+          <w:bCs/>
+          <w:sz w:val="24"/>
+          <w:szCs w:val="24"/>
+        </w:rPr>
+        <w:t>}</w:t>
+      </w:r>
+      <w:r>
+        <w:t xml:space="preserve"> :</w:t>
+      </w:r>
+      <w:proofErr w:type="gramEnd"/>
+      <w:r>
+        <w:t xml:space="preserve"> {{</w:t>
+      </w:r>
+      <w:proofErr w:type="spellStart"/>
+      <w:r>
+        <w:t>project.Description</w:t>
+      </w:r>
+      <w:proofErr w:type="spellEnd"/>
+      <w:r>
+        <w:t xml:space="preserve">}}{% if </w:t>
+      </w:r>
+      <w:proofErr w:type="spellStart"/>
+      <w:r>
+        <w:t>project.Link</w:t>
+      </w:r>
+      <w:proofErr w:type="spellEnd"/>
+      <w:r>
+        <w:t xml:space="preserve"> %}</w:t>
+      </w:r>
+    </w:p>
+    <w:p>
+      <w:pPr>
+        <w:pStyle w:val="ListParagraph"/>
+        <w:numPr>
+          <w:ilvl w:val="1"/>
+          <w:numId w:val="10"/>
+        </w:numPr>
+        <w:spacing w:before="120" w:after="120" w:line="360" w:lineRule="auto"/>
+        <w:rPr>
+          <w:rtl/>
+        </w:rPr>
+      </w:pPr>
+      <w:proofErr w:type="gramStart"/>
+      <w:r>
+        <w:t>Link :</w:t>
+      </w:r>
+      <w:proofErr w:type="gramEnd"/>
+      <w:r>
+        <w:t xml:space="preserve"> {{</w:t>
+      </w:r>
+      <w:proofErr w:type="spellStart"/>
+      <w:r>
+        <w:t>project.Link</w:t>
+      </w:r>
+      <w:proofErr w:type="spellEnd"/>
+      <w:r>
+        <w:t xml:space="preserve">}}{% endif %} {% </w:t>
+      </w:r>
+      <w:proofErr w:type="spellStart"/>
+      <w:r>
+        <w:t>endfor</w:t>
+      </w:r>
+      <w:proofErr w:type="spellEnd"/>
+      <w:r>
+        <w:t xml:space="preserve"> %}</w:t>
+      </w:r>
+    </w:p>
+    <w:p>
+      <w:pPr>
+        <w:pStyle w:val="Heading1"/>
+        <w:pBdr>
+          <w:bottom w:val="single" w:sz="4" w:space="1" w:color="auto"/>
+        </w:pBdr>
+        <w:spacing w:before="120" w:after="120" w:line="360" w:lineRule="auto"/>
+        <w:rPr>
+          <w:i/>
+          <w:iCs/>
+          <w:color w:val="003399"/>
+          <w:sz w:val="32"/>
+          <w:szCs w:val="32"/>
+        </w:rPr>
+      </w:pPr>
+      <w:r>
+        <w:rPr>
+          <w:i/>
+          <w:iCs/>
+          <w:color w:val="003399"/>
+          <w:sz w:val="32"/>
+          <w:szCs w:val="32"/>
+        </w:rPr>
+        <w:t>Education</w:t>
+      </w:r>
+    </w:p>
+    <w:p>
+      <w:pPr>
+        <w:pStyle w:val="Heading1"/>
+        <w:spacing w:before="120" w:after="120" w:line="360" w:lineRule="auto"/>
+      </w:pPr>
+      <w:r>
+        <w:rPr>
+          <w:color w:val="000000"/>
+        </w:rPr>
+        <w:t xml:space="preserve"> {% for </w:t>
+      </w:r>
+      <w:proofErr w:type="spellStart"/>
+      <w:r>
+        <w:rPr>
+          <w:color w:val="000000"/>
+        </w:rPr>
+        <w:t>edu</w:t>
+      </w:r>
+      <w:proofErr w:type="spellEnd"/>
+      <w:r>
+        <w:rPr>
+          <w:color w:val="000000"/>
+        </w:rPr>
+        <w:t xml:space="preserve"> in Education %}</w:t>
+      </w:r>
+    </w:p>
+    <w:p>
+      <w:pPr>
+        <w:pStyle w:val="ListParagraph"/>
+        <w:numPr>
+          <w:ilvl w:val="0"/>
+          <w:numId w:val="10"/>
+        </w:numPr>
+        <w:spacing w:before="120" w:after="120" w:line="360" w:lineRule="auto"/>
+      </w:pPr>
+      <w:r>
+        <w:rPr>
+          <w:b/>
+          <w:bCs/>
+          <w:sz w:val="24"/>
+          <w:szCs w:val="24"/>
+        </w:rPr>
         <w:t>{{</w:t>
       </w:r>
       <w:proofErr w:type="spellStart"/>
@@ -911,7 +890,7 @@
           <w:sz w:val="24"/>
           <w:szCs w:val="24"/>
         </w:rPr>
-        <w:t>project.Name</w:t>
+        <w:t>edu.Degree</w:t>
       </w:r>
       <w:proofErr w:type="spellEnd"/>
       <w:proofErr w:type="gramEnd"/>
@@ -925,51 +904,47 @@
         <w:t>}}</w:t>
       </w:r>
       <w:r>
-        <w:t xml:space="preserve"> : {{</w:t>
+        <w:t xml:space="preserve"> | {{</w:t>
       </w:r>
       <w:proofErr w:type="spellStart"/>
       <w:r>
-        <w:t>project.Description</w:t>
+        <w:t>edu</w:t>
       </w:r>
       <w:proofErr w:type="spellEnd"/>
       <w:r>
-        <w:t>}}</w:t>
+        <w:t>.</w:t>
       </w:r>
-    </w:p>
-    <w:p>
-      <w:pPr>
-        <w:spacing w:before="120" w:after="120" w:line="360" w:lineRule="auto"/>
-        <w:ind w:left="283"/>
-      </w:pPr>
       <w:r>
-        <w:t xml:space="preserve">{% if </w:t>
+        <w:t xml:space="preserve"> Institution</w:t>
+      </w:r>
+      <w:r>
+        <w:t>}} | {{</w:t>
       </w:r>
       <w:proofErr w:type="spellStart"/>
       <w:proofErr w:type="gramStart"/>
       <w:r>
-        <w:t>project.Link</w:t>
+        <w:t>edu.Year</w:t>
       </w:r>
       <w:proofErr w:type="spellEnd"/>
       <w:proofErr w:type="gramEnd"/>
       <w:r>
-        <w:t xml:space="preserve"> %}</w:t>
-      </w:r>
-      <w:r>
-        <w:t>Link : {{</w:t>
+        <w:t xml:space="preserve">}} {% if </w:t>
       </w:r>
       <w:proofErr w:type="spellStart"/>
       <w:r>
-        <w:t>project.Link</w:t>
+        <w:t>edu.Thesis</w:t>
       </w:r>
       <w:proofErr w:type="spellEnd"/>
       <w:r>
-        <w:t>}}</w:t>
+        <w:t xml:space="preserve"> %} | {{</w:t>
       </w:r>
+      <w:proofErr w:type="spellStart"/>
       <w:r>
-        <w:t>{% endif %}</w:t>
+        <w:t>edu.Thesis</w:t>
       </w:r>
+      <w:proofErr w:type="spellEnd"/>
       <w:r>
-        <w:t xml:space="preserve"> {% </w:t>
+        <w:t xml:space="preserve">}} {% endif %} {% </w:t>
       </w:r>
       <w:proofErr w:type="spellStart"/>
       <w:r>
@@ -1466,7 +1441,7 @@
   <w:abstractNum w:abstractNumId="11" w15:restartNumberingAfterBreak="0">
     <w:nsid w:val="59392B28"/>
     <w:multiLevelType w:val="hybridMultilevel"/>
-    <w:tmpl w:val="A498EB10"/>
+    <w:tmpl w:val="95C2AA94"/>
     <w:lvl w:ilvl="0" w:tplc="20000001">
       <w:start w:val="1"/>
       <w:numFmt w:val="bullet"/>

</xml_diff>